<commit_message>
Add MM1208, update Requiments
</commit_message>
<xml_diff>
--- a/Requirements.docx
+++ b/Requirements.docx
@@ -90,8 +90,7 @@
           <w:rStyle w:val="author-p-258253"/>
           <w:rFonts w:ascii="Arial" w:hAnsi="Arial" w:cs="Arial"/>
           <w:color w:val="3B3A3C"/>
-          <w:sz w:val="30"/>
-          <w:szCs w:val="30"/>
+          <w:sz w:val="22"/>
         </w:rPr>
       </w:pPr>
       <w:r>
@@ -101,16 +100,25 @@
           <w:color w:val="3B3A3C"/>
           <w:sz w:val="22"/>
         </w:rPr>
-        <w:t xml:space="preserve">2014.11.30 update </w:t>
+        <w:t>2014.12.08</w:t>
       </w:r>
       <w:r>
         <w:rPr>
           <w:rStyle w:val="author-p-258253"/>
+          <w:rFonts w:ascii="Arial" w:hAnsi="Arial" w:cs="Arial" w:hint="eastAsia"/>
+          <w:color w:val="3B3A3C"/>
+          <w:sz w:val="22"/>
+        </w:rPr>
+        <w:t xml:space="preserve"> update</w:t>
+      </w:r>
+      <w:r>
+        <w:rPr>
+          <w:rStyle w:val="author-p-258253"/>
           <w:rFonts w:ascii="Arial" w:hAnsi="Arial" w:cs="Arial"/>
           <w:color w:val="3B3A3C"/>
           <w:sz w:val="22"/>
         </w:rPr>
-        <w:t>:</w:t>
+        <w:t xml:space="preserve"> :</w:t>
       </w:r>
     </w:p>
     <w:p>
@@ -119,31 +127,22 @@
         <w:spacing w:line="360" w:lineRule="atLeast"/>
         <w:ind w:leftChars="0" w:left="960"/>
         <w:rPr>
-          <w:rStyle w:val="a8"/>
+          <w:rStyle w:val="author-p-258253"/>
+          <w:rFonts w:ascii="Arial" w:hAnsi="Arial" w:cs="Arial"/>
+          <w:color w:val="3B3A3C"/>
           <w:sz w:val="20"/>
-        </w:rPr>
-      </w:pPr>
-      <w:hyperlink r:id="rId7" w:history="1">
+          <w:szCs w:val="20"/>
+        </w:rPr>
+      </w:pPr>
+      <w:hyperlink r:id="rId8" w:history="1">
         <w:r>
           <w:rPr>
             <w:rStyle w:val="a8"/>
+            <w:rFonts w:ascii="Arial" w:hAnsi="Arial" w:cs="Arial"/>
             <w:sz w:val="20"/>
+            <w:szCs w:val="20"/>
           </w:rPr>
-          <w:t>https://ntudesignpatterns201</w:t>
-        </w:r>
-        <w:r>
-          <w:rPr>
-            <w:rStyle w:val="a8"/>
-            <w:sz w:val="20"/>
-          </w:rPr>
-          <w:t>4</w:t>
-        </w:r>
-        <w:r>
-          <w:rPr>
-            <w:rStyle w:val="a8"/>
-            <w:sz w:val="20"/>
-          </w:rPr>
-          <w:t>fallgroup2.hackpad.com/Meeting-Minutes-11.30-jTNCEGBFYoW</w:t>
+          <w:t>https://ntudesignpatterns2014fallgroup2.hackpad.com/Meeting-Minutes-12.8-3pOmxIu0ZNm</w:t>
         </w:r>
       </w:hyperlink>
     </w:p>
@@ -171,6 +170,64 @@
           <w:color w:val="3B3A3C"/>
           <w:sz w:val="22"/>
         </w:rPr>
+        <w:t xml:space="preserve">2014.11.30 update </w:t>
+      </w:r>
+      <w:r>
+        <w:rPr>
+          <w:rStyle w:val="author-p-258253"/>
+          <w:rFonts w:ascii="Arial" w:hAnsi="Arial" w:cs="Arial"/>
+          <w:color w:val="3B3A3C"/>
+          <w:sz w:val="22"/>
+        </w:rPr>
+        <w:t>:</w:t>
+      </w:r>
+      <w:bookmarkStart w:id="0" w:name="_GoBack"/>
+      <w:bookmarkEnd w:id="0"/>
+    </w:p>
+    <w:p>
+      <w:pPr>
+        <w:pStyle w:val="a3"/>
+        <w:spacing w:line="360" w:lineRule="atLeast"/>
+        <w:ind w:leftChars="0" w:left="960"/>
+        <w:rPr>
+          <w:rStyle w:val="a8"/>
+          <w:sz w:val="20"/>
+        </w:rPr>
+      </w:pPr>
+      <w:hyperlink r:id="rId9" w:history="1">
+        <w:r>
+          <w:rPr>
+            <w:rStyle w:val="a8"/>
+            <w:sz w:val="20"/>
+          </w:rPr>
+          <w:t>https://ntudesignpatterns2014fallgroup2.hackpad.com/Meeting-Minutes-11.30-jTNCEGBFYoW</w:t>
+        </w:r>
+      </w:hyperlink>
+    </w:p>
+    <w:p>
+      <w:pPr>
+        <w:pStyle w:val="a3"/>
+        <w:numPr>
+          <w:ilvl w:val="0"/>
+          <w:numId w:val="2"/>
+        </w:numPr>
+        <w:spacing w:line="360" w:lineRule="atLeast"/>
+        <w:ind w:leftChars="0"/>
+        <w:rPr>
+          <w:rStyle w:val="author-p-258253"/>
+          <w:rFonts w:ascii="Arial" w:hAnsi="Arial" w:cs="Arial"/>
+          <w:color w:val="3B3A3C"/>
+          <w:sz w:val="30"/>
+          <w:szCs w:val="30"/>
+        </w:rPr>
+      </w:pPr>
+      <w:r>
+        <w:rPr>
+          <w:rStyle w:val="author-p-258253"/>
+          <w:rFonts w:ascii="Arial" w:hAnsi="Arial" w:cs="Arial" w:hint="eastAsia"/>
+          <w:color w:val="3B3A3C"/>
+          <w:sz w:val="22"/>
+        </w:rPr>
         <w:t>2014.11.26 update</w:t>
       </w:r>
       <w:r>
@@ -182,7 +239,7 @@
         </w:rPr>
         <w:t xml:space="preserve"> : </w:t>
       </w:r>
-      <w:hyperlink r:id="rId8" w:history="1">
+      <w:hyperlink r:id="rId10" w:history="1">
         <w:r>
           <w:rPr>
             <w:rStyle w:val="a8"/>
@@ -273,7 +330,7 @@
                     <pic:cNvPicPr/>
                   </pic:nvPicPr>
                   <pic:blipFill>
-                    <a:blip r:embed="rId9">
+                    <a:blip r:embed="rId11">
                       <a:extLst>
                         <a:ext uri="{28A0092B-C50C-407E-A947-70E740481C1C}">
                           <a14:useLocalDpi xmlns:a14="http://schemas.microsoft.com/office/drawing/2010/main" val="0"/>
@@ -374,7 +431,6 @@
         </w:numPr>
         <w:spacing w:line="360" w:lineRule="atLeast"/>
         <w:ind w:left="360"/>
-        <w:cnfStyle w:val="001000100000" w:firstRow="0" w:lastRow="0" w:firstColumn="1" w:lastColumn="0" w:oddVBand="0" w:evenVBand="0" w:oddHBand="1" w:evenHBand="0" w:firstRowFirstColumn="0" w:firstRowLastColumn="0" w:lastRowFirstColumn="0" w:lastRowLastColumn="0"/>
         <w:rPr>
           <w:rFonts w:ascii="Arial" w:eastAsia="新細明體" w:hAnsi="Arial" w:cs="Arial"/>
           <w:color w:val="3B3A3C"/>
@@ -383,7 +439,6 @@
           <w:szCs w:val="26"/>
         </w:rPr>
       </w:pPr>
-      <w:bookmarkStart w:id="0" w:name="_GoBack"/>
       <w:r>
         <w:rPr>
           <w:rFonts w:ascii="Arial" w:eastAsia="新細明體" w:hAnsi="Arial" w:cs="Arial"/>
@@ -392,7 +447,31 @@
           <w:sz w:val="26"/>
           <w:szCs w:val="26"/>
         </w:rPr>
+        <w:lastRenderedPageBreak/>
         <w:t>EIR1: In painter, user can design what sketch to draw. User can pick elements from pre-defined pics or from gallery.</w:t>
+      </w:r>
+      <w:r>
+        <w:rPr>
+          <w:rStyle w:val="apple-converted-space"/>
+          <w:rFonts w:ascii="Arial" w:hAnsi="Arial" w:cs="Arial"/>
+          <w:color w:val="3B3A3C"/>
+          <w:sz w:val="26"/>
+          <w:szCs w:val="26"/>
+          <w:shd w:val="clear" w:color="auto" w:fill="FFFFFF"/>
+        </w:rPr>
+        <w:t> </w:t>
+      </w:r>
+      <w:r>
+        <w:rPr>
+          <w:rStyle w:val="author-p-258253"/>
+          <w:rFonts w:ascii="Arial" w:hAnsi="Arial" w:cs="Arial"/>
+          <w:bCs/>
+          <w:color w:val="3B3A3C"/>
+          <w:sz w:val="26"/>
+          <w:szCs w:val="26"/>
+          <w:shd w:val="clear" w:color="auto" w:fill="FFFFFF"/>
+        </w:rPr>
+        <w:t>Users can change the thickness of the edges of the image by scrolling a bar. Users can push the "Select Items" button to select multiple buttons in several modes: Select All, Rectangular Select, Touch Select.</w:t>
       </w:r>
     </w:p>
     <w:p>
@@ -404,7 +483,6 @@
         </w:numPr>
         <w:spacing w:line="360" w:lineRule="atLeast"/>
         <w:ind w:left="360"/>
-        <w:cnfStyle w:val="001000100000" w:firstRow="0" w:lastRow="0" w:firstColumn="1" w:lastColumn="0" w:oddVBand="0" w:evenVBand="0" w:oddHBand="1" w:evenHBand="0" w:firstRowFirstColumn="0" w:firstRowLastColumn="0" w:lastRowFirstColumn="0" w:lastRowLastColumn="0"/>
         <w:rPr>
           <w:rFonts w:ascii="Arial" w:eastAsia="新細明體" w:hAnsi="Arial" w:cs="Arial"/>
           <w:color w:val="3B3A3C"/>
@@ -433,7 +511,6 @@
         </w:numPr>
         <w:spacing w:line="360" w:lineRule="atLeast"/>
         <w:ind w:left="360"/>
-        <w:cnfStyle w:val="001000100000" w:firstRow="0" w:lastRow="0" w:firstColumn="1" w:lastColumn="0" w:oddVBand="0" w:evenVBand="0" w:oddHBand="1" w:evenHBand="0" w:firstRowFirstColumn="0" w:firstRowLastColumn="0" w:lastRowFirstColumn="0" w:lastRowLastColumn="0"/>
         <w:rPr>
           <w:rFonts w:ascii="Arial" w:eastAsia="新細明體" w:hAnsi="Arial" w:cs="Arial"/>
           <w:color w:val="3B3A3C"/>
@@ -450,7 +527,6 @@
           <w:sz w:val="26"/>
           <w:szCs w:val="26"/>
         </w:rPr>
-        <w:lastRenderedPageBreak/>
         <w:t>EIR3: In capture activity, user captures drawn image and decides whether to upload or not.  </w:t>
       </w:r>
     </w:p>
@@ -463,7 +539,6 @@
         </w:numPr>
         <w:spacing w:line="360" w:lineRule="atLeast"/>
         <w:ind w:left="360"/>
-        <w:cnfStyle w:val="001000100000" w:firstRow="0" w:lastRow="0" w:firstColumn="1" w:lastColumn="0" w:oddVBand="0" w:evenVBand="0" w:oddHBand="1" w:evenHBand="0" w:firstRowFirstColumn="0" w:firstRowLastColumn="0" w:lastRowFirstColumn="0" w:lastRowLastColumn="0"/>
         <w:rPr>
           <w:rFonts w:ascii="Arial" w:eastAsia="新細明體" w:hAnsi="Arial" w:cs="Arial"/>
           <w:color w:val="3B3A3C"/>
@@ -492,7 +567,6 @@
         </w:numPr>
         <w:spacing w:line="360" w:lineRule="atLeast"/>
         <w:ind w:left="360"/>
-        <w:cnfStyle w:val="001000100000" w:firstRow="0" w:lastRow="0" w:firstColumn="1" w:lastColumn="0" w:oddVBand="0" w:evenVBand="0" w:oddHBand="1" w:evenHBand="0" w:firstRowFirstColumn="0" w:firstRowLastColumn="0" w:lastRowFirstColumn="0" w:lastRowLastColumn="0"/>
         <w:rPr>
           <w:rFonts w:ascii="Arial" w:eastAsia="新細明體" w:hAnsi="Arial" w:cs="Arial"/>
           <w:color w:val="3B3A3C"/>
@@ -521,7 +595,6 @@
         </w:numPr>
         <w:spacing w:line="360" w:lineRule="atLeast"/>
         <w:ind w:left="360"/>
-        <w:cnfStyle w:val="001000100000" w:firstRow="0" w:lastRow="0" w:firstColumn="1" w:lastColumn="0" w:oddVBand="0" w:evenVBand="0" w:oddHBand="1" w:evenHBand="0" w:firstRowFirstColumn="0" w:firstRowLastColumn="0" w:lastRowFirstColumn="0" w:lastRowLastColumn="0"/>
         <w:rPr>
           <w:rFonts w:ascii="Arial" w:eastAsia="新細明體" w:hAnsi="Arial" w:cs="Arial"/>
           <w:color w:val="3B3A3C"/>
@@ -550,7 +623,6 @@
         </w:numPr>
         <w:spacing w:line="360" w:lineRule="atLeast"/>
         <w:ind w:left="360"/>
-        <w:cnfStyle w:val="001000100000" w:firstRow="0" w:lastRow="0" w:firstColumn="1" w:lastColumn="0" w:oddVBand="0" w:evenVBand="0" w:oddHBand="1" w:evenHBand="0" w:firstRowFirstColumn="0" w:firstRowLastColumn="0" w:lastRowFirstColumn="0" w:lastRowLastColumn="0"/>
         <w:rPr>
           <w:rFonts w:ascii="Arial" w:eastAsia="新細明體" w:hAnsi="Arial" w:cs="Arial"/>
           <w:color w:val="3B3A3C"/>
@@ -579,7 +651,6 @@
         </w:numPr>
         <w:spacing w:line="360" w:lineRule="atLeast"/>
         <w:ind w:left="360"/>
-        <w:cnfStyle w:val="001000100000" w:firstRow="0" w:lastRow="0" w:firstColumn="1" w:lastColumn="0" w:oddVBand="0" w:evenVBand="0" w:oddHBand="1" w:evenHBand="0" w:firstRowFirstColumn="0" w:firstRowLastColumn="0" w:lastRowFirstColumn="0" w:lastRowLastColumn="0"/>
         <w:rPr>
           <w:rFonts w:ascii="Arial" w:eastAsia="新細明體" w:hAnsi="Arial" w:cs="Arial"/>
           <w:color w:val="3B3A3C"/>
@@ -608,7 +679,6 @@
         </w:numPr>
         <w:spacing w:line="360" w:lineRule="atLeast"/>
         <w:ind w:left="360"/>
-        <w:cnfStyle w:val="001000100000" w:firstRow="0" w:lastRow="0" w:firstColumn="1" w:lastColumn="0" w:oddVBand="0" w:evenVBand="0" w:oddHBand="1" w:evenHBand="0" w:firstRowFirstColumn="0" w:firstRowLastColumn="0" w:lastRowFirstColumn="0" w:lastRowLastColumn="0"/>
         <w:rPr>
           <w:rFonts w:ascii="Arial" w:eastAsia="新細明體" w:hAnsi="Arial" w:cs="Arial"/>
           <w:color w:val="3B3A3C"/>
@@ -637,7 +707,6 @@
         </w:numPr>
         <w:spacing w:line="360" w:lineRule="atLeast"/>
         <w:ind w:left="360"/>
-        <w:cnfStyle w:val="001000100000" w:firstRow="0" w:lastRow="0" w:firstColumn="1" w:lastColumn="0" w:oddVBand="0" w:evenVBand="0" w:oddHBand="1" w:evenHBand="0" w:firstRowFirstColumn="0" w:firstRowLastColumn="0" w:lastRowFirstColumn="0" w:lastRowLastColumn="0"/>
         <w:rPr>
           <w:rFonts w:ascii="Arial" w:eastAsia="新細明體" w:hAnsi="Arial" w:cs="Arial"/>
           <w:color w:val="3B3A3C"/>
@@ -666,7 +735,6 @@
         </w:numPr>
         <w:spacing w:line="360" w:lineRule="atLeast"/>
         <w:ind w:left="360"/>
-        <w:cnfStyle w:val="001000100000" w:firstRow="0" w:lastRow="0" w:firstColumn="1" w:lastColumn="0" w:oddVBand="0" w:evenVBand="0" w:oddHBand="1" w:evenHBand="0" w:firstRowFirstColumn="0" w:firstRowLastColumn="0" w:lastRowFirstColumn="0" w:lastRowLastColumn="0"/>
         <w:rPr>
           <w:rFonts w:ascii="Arial" w:eastAsia="新細明體" w:hAnsi="Arial" w:cs="Arial"/>
           <w:color w:val="3B3A3C"/>
@@ -695,7 +763,6 @@
         </w:numPr>
         <w:spacing w:line="360" w:lineRule="atLeast"/>
         <w:ind w:left="360"/>
-        <w:cnfStyle w:val="001000100000" w:firstRow="0" w:lastRow="0" w:firstColumn="1" w:lastColumn="0" w:oddVBand="0" w:evenVBand="0" w:oddHBand="1" w:evenHBand="0" w:firstRowFirstColumn="0" w:firstRowLastColumn="0" w:lastRowFirstColumn="0" w:lastRowLastColumn="0"/>
         <w:rPr>
           <w:rFonts w:ascii="Arial" w:eastAsia="新細明體" w:hAnsi="Arial" w:cs="Arial"/>
           <w:color w:val="3B3A3C"/>
@@ -745,7 +812,6 @@
         </w:numPr>
         <w:spacing w:line="360" w:lineRule="atLeast"/>
         <w:ind w:left="360"/>
-        <w:cnfStyle w:val="001000100000" w:firstRow="0" w:lastRow="0" w:firstColumn="1" w:lastColumn="0" w:oddVBand="0" w:evenVBand="0" w:oddHBand="1" w:evenHBand="0" w:firstRowFirstColumn="0" w:firstRowLastColumn="0" w:lastRowFirstColumn="0" w:lastRowLastColumn="0"/>
         <w:rPr>
           <w:rFonts w:ascii="Arial" w:eastAsia="新細明體" w:hAnsi="Arial" w:cs="Arial"/>
           <w:color w:val="3B3A3C"/>
@@ -774,7 +840,6 @@
         </w:numPr>
         <w:spacing w:line="360" w:lineRule="atLeast"/>
         <w:ind w:left="360"/>
-        <w:cnfStyle w:val="001000100000" w:firstRow="0" w:lastRow="0" w:firstColumn="1" w:lastColumn="0" w:oddVBand="0" w:evenVBand="0" w:oddHBand="1" w:evenHBand="0" w:firstRowFirstColumn="0" w:firstRowLastColumn="0" w:lastRowFirstColumn="0" w:lastRowLastColumn="0"/>
         <w:rPr>
           <w:rFonts w:ascii="Arial" w:eastAsia="新細明體" w:hAnsi="Arial" w:cs="Arial"/>
           <w:color w:val="3B3A3C"/>
@@ -803,7 +868,6 @@
         </w:numPr>
         <w:spacing w:line="360" w:lineRule="atLeast"/>
         <w:ind w:left="360"/>
-        <w:cnfStyle w:val="001000100000" w:firstRow="0" w:lastRow="0" w:firstColumn="1" w:lastColumn="0" w:oddVBand="0" w:evenVBand="0" w:oddHBand="1" w:evenHBand="0" w:firstRowFirstColumn="0" w:firstRowLastColumn="0" w:lastRowFirstColumn="0" w:lastRowLastColumn="0"/>
         <w:rPr>
           <w:rFonts w:ascii="Arial" w:eastAsia="新細明體" w:hAnsi="Arial" w:cs="Arial"/>
           <w:color w:val="3B3A3C"/>
@@ -832,7 +896,6 @@
         </w:numPr>
         <w:spacing w:line="360" w:lineRule="atLeast"/>
         <w:ind w:left="360"/>
-        <w:cnfStyle w:val="001000100000" w:firstRow="0" w:lastRow="0" w:firstColumn="1" w:lastColumn="0" w:oddVBand="0" w:evenVBand="0" w:oddHBand="1" w:evenHBand="0" w:firstRowFirstColumn="0" w:firstRowLastColumn="0" w:lastRowFirstColumn="0" w:lastRowLastColumn="0"/>
         <w:rPr>
           <w:rFonts w:ascii="Arial" w:eastAsia="新細明體" w:hAnsi="Arial" w:cs="Arial"/>
           <w:color w:val="3B3A3C"/>
@@ -861,7 +924,6 @@
         </w:numPr>
         <w:spacing w:line="360" w:lineRule="atLeast"/>
         <w:ind w:left="360"/>
-        <w:cnfStyle w:val="001000100000" w:firstRow="0" w:lastRow="0" w:firstColumn="1" w:lastColumn="0" w:oddVBand="0" w:evenVBand="0" w:oddHBand="1" w:evenHBand="0" w:firstRowFirstColumn="0" w:firstRowLastColumn="0" w:lastRowFirstColumn="0" w:lastRowLastColumn="0"/>
         <w:rPr>
           <w:rFonts w:ascii="Arial" w:eastAsia="新細明體" w:hAnsi="Arial" w:cs="Arial"/>
           <w:color w:val="3B3A3C"/>
@@ -890,7 +952,6 @@
         </w:numPr>
         <w:spacing w:line="360" w:lineRule="atLeast"/>
         <w:ind w:left="360"/>
-        <w:cnfStyle w:val="001000100000" w:firstRow="0" w:lastRow="0" w:firstColumn="1" w:lastColumn="0" w:oddVBand="0" w:evenVBand="0" w:oddHBand="1" w:evenHBand="0" w:firstRowFirstColumn="0" w:firstRowLastColumn="0" w:lastRowFirstColumn="0" w:lastRowLastColumn="0"/>
         <w:rPr>
           <w:rFonts w:ascii="Arial" w:eastAsia="新細明體" w:hAnsi="Arial" w:cs="Arial"/>
           <w:color w:val="3B3A3C"/>
@@ -930,7 +991,6 @@
         </w:numPr>
         <w:spacing w:line="360" w:lineRule="atLeast"/>
         <w:ind w:left="360"/>
-        <w:cnfStyle w:val="001000100000" w:firstRow="0" w:lastRow="0" w:firstColumn="1" w:lastColumn="0" w:oddVBand="0" w:evenVBand="0" w:oddHBand="1" w:evenHBand="0" w:firstRowFirstColumn="0" w:firstRowLastColumn="0" w:lastRowFirstColumn="0" w:lastRowLastColumn="0"/>
         <w:rPr>
           <w:rFonts w:ascii="Arial" w:eastAsia="新細明體" w:hAnsi="Arial" w:cs="Arial"/>
           <w:color w:val="3B3A3C"/>
@@ -947,6 +1007,7 @@
           <w:sz w:val="26"/>
           <w:szCs w:val="26"/>
         </w:rPr>
+        <w:lastRenderedPageBreak/>
         <w:t>FR2: The item selector can show all elements available on local device. In item selector, user can choose which element he/she want to use.</w:t>
       </w:r>
     </w:p>
@@ -959,7 +1020,6 @@
         </w:numPr>
         <w:spacing w:line="360" w:lineRule="atLeast"/>
         <w:ind w:left="360"/>
-        <w:cnfStyle w:val="001000100000" w:firstRow="0" w:lastRow="0" w:firstColumn="1" w:lastColumn="0" w:oddVBand="0" w:evenVBand="0" w:oddHBand="1" w:evenHBand="0" w:firstRowFirstColumn="0" w:firstRowLastColumn="0" w:lastRowFirstColumn="0" w:lastRowLastColumn="0"/>
         <w:rPr>
           <w:rFonts w:ascii="Arial" w:eastAsia="新細明體" w:hAnsi="Arial" w:cs="Arial"/>
           <w:color w:val="3B3A3C"/>
@@ -987,30 +1047,18 @@
           <w:sz w:val="26"/>
           <w:szCs w:val="26"/>
         </w:rPr>
-        <w:t> </w:t>
+        <w:t xml:space="preserve"> </w:t>
       </w:r>
       <w:r>
         <w:rPr>
           <w:rFonts w:ascii="Arial" w:eastAsia="新細明體" w:hAnsi="Arial" w:cs="Arial"/>
           <w:bCs/>
-          <w:strike/>
           <w:color w:val="3B3A3C"/>
           <w:kern w:val="0"/>
           <w:sz w:val="26"/>
           <w:szCs w:val="26"/>
         </w:rPr>
-        <w:t>1.To setup the theme, background or background color. 2.Can set language, namely the switch in both Chinese and English.</w:t>
-      </w:r>
-      <w:r>
-        <w:rPr>
-          <w:rFonts w:ascii="Arial" w:eastAsia="新細明體" w:hAnsi="Arial" w:cs="Arial"/>
-          <w:bCs/>
-          <w:color w:val="3B3A3C"/>
-          <w:kern w:val="0"/>
-          <w:sz w:val="26"/>
-          <w:szCs w:val="26"/>
-        </w:rPr>
-        <w:t> Set default activity. Display about. Display tutorial.</w:t>
+        <w:t>Set default activity. Display about. Display tutorial.</w:t>
       </w:r>
     </w:p>
     <w:p>
@@ -1022,7 +1070,6 @@
         </w:numPr>
         <w:spacing w:line="360" w:lineRule="atLeast"/>
         <w:ind w:left="360"/>
-        <w:cnfStyle w:val="001000100000" w:firstRow="0" w:lastRow="0" w:firstColumn="1" w:lastColumn="0" w:oddVBand="0" w:evenVBand="0" w:oddHBand="1" w:evenHBand="0" w:firstRowFirstColumn="0" w:firstRowLastColumn="0" w:lastRowFirstColumn="0" w:lastRowLastColumn="0"/>
         <w:rPr>
           <w:rFonts w:ascii="Arial" w:eastAsia="新細明體" w:hAnsi="Arial" w:cs="Arial"/>
           <w:color w:val="3B3A3C"/>
@@ -1051,7 +1098,6 @@
         </w:numPr>
         <w:spacing w:line="360" w:lineRule="atLeast"/>
         <w:ind w:left="360"/>
-        <w:cnfStyle w:val="001000100000" w:firstRow="0" w:lastRow="0" w:firstColumn="1" w:lastColumn="0" w:oddVBand="0" w:evenVBand="0" w:oddHBand="1" w:evenHBand="0" w:firstRowFirstColumn="0" w:firstRowLastColumn="0" w:lastRowFirstColumn="0" w:lastRowLastColumn="0"/>
         <w:rPr>
           <w:rFonts w:ascii="Arial" w:eastAsia="新細明體" w:hAnsi="Arial" w:cs="Arial"/>
           <w:color w:val="3B3A3C"/>
@@ -1068,7 +1114,6 @@
           <w:sz w:val="26"/>
           <w:szCs w:val="26"/>
         </w:rPr>
-        <w:lastRenderedPageBreak/>
         <w:t>FR5: User can capture a drawn image.</w:t>
       </w:r>
     </w:p>
@@ -1081,7 +1126,6 @@
         </w:numPr>
         <w:spacing w:line="360" w:lineRule="atLeast"/>
         <w:ind w:left="360"/>
-        <w:cnfStyle w:val="001000100000" w:firstRow="0" w:lastRow="0" w:firstColumn="1" w:lastColumn="0" w:oddVBand="0" w:evenVBand="0" w:oddHBand="1" w:evenHBand="0" w:firstRowFirstColumn="0" w:firstRowLastColumn="0" w:lastRowFirstColumn="0" w:lastRowLastColumn="0"/>
         <w:rPr>
           <w:rFonts w:ascii="Arial" w:eastAsia="新細明體" w:hAnsi="Arial" w:cs="Arial"/>
           <w:color w:val="3B3A3C"/>
@@ -1121,7 +1165,6 @@
         </w:numPr>
         <w:spacing w:line="360" w:lineRule="atLeast"/>
         <w:ind w:left="360"/>
-        <w:cnfStyle w:val="001000100000" w:firstRow="0" w:lastRow="0" w:firstColumn="1" w:lastColumn="0" w:oddVBand="0" w:evenVBand="0" w:oddHBand="1" w:evenHBand="0" w:firstRowFirstColumn="0" w:firstRowLastColumn="0" w:lastRowFirstColumn="0" w:lastRowLastColumn="0"/>
         <w:rPr>
           <w:rFonts w:ascii="Arial" w:eastAsia="新細明體" w:hAnsi="Arial" w:cs="Arial"/>
           <w:color w:val="3B3A3C"/>
@@ -1150,7 +1193,6 @@
         </w:numPr>
         <w:spacing w:line="360" w:lineRule="atLeast"/>
         <w:ind w:left="360"/>
-        <w:cnfStyle w:val="001000100000" w:firstRow="0" w:lastRow="0" w:firstColumn="1" w:lastColumn="0" w:oddVBand="0" w:evenVBand="0" w:oddHBand="1" w:evenHBand="0" w:firstRowFirstColumn="0" w:firstRowLastColumn="0" w:lastRowFirstColumn="0" w:lastRowLastColumn="0"/>
         <w:rPr>
           <w:rFonts w:ascii="Arial" w:eastAsia="新細明體" w:hAnsi="Arial" w:cs="Arial"/>
           <w:color w:val="3B3A3C"/>
@@ -1179,7 +1221,6 @@
         </w:numPr>
         <w:spacing w:line="360" w:lineRule="atLeast"/>
         <w:ind w:left="360"/>
-        <w:cnfStyle w:val="001000100000" w:firstRow="0" w:lastRow="0" w:firstColumn="1" w:lastColumn="0" w:oddVBand="0" w:evenVBand="0" w:oddHBand="1" w:evenHBand="0" w:firstRowFirstColumn="0" w:firstRowLastColumn="0" w:lastRowFirstColumn="0" w:lastRowLastColumn="0"/>
         <w:rPr>
           <w:rFonts w:ascii="Arial" w:eastAsia="新細明體" w:hAnsi="Arial" w:cs="Arial"/>
           <w:color w:val="3B3A3C"/>
@@ -1208,7 +1249,6 @@
         </w:numPr>
         <w:spacing w:line="360" w:lineRule="atLeast"/>
         <w:ind w:left="360"/>
-        <w:cnfStyle w:val="001000100000" w:firstRow="0" w:lastRow="0" w:firstColumn="1" w:lastColumn="0" w:oddVBand="0" w:evenVBand="0" w:oddHBand="1" w:evenHBand="0" w:firstRowFirstColumn="0" w:firstRowLastColumn="0" w:lastRowFirstColumn="0" w:lastRowLastColumn="0"/>
         <w:rPr>
           <w:rFonts w:ascii="Arial" w:eastAsia="新細明體" w:hAnsi="Arial" w:cs="Arial"/>
           <w:color w:val="3B3A3C"/>
@@ -1237,7 +1277,6 @@
         </w:numPr>
         <w:spacing w:line="360" w:lineRule="atLeast"/>
         <w:ind w:left="360"/>
-        <w:cnfStyle w:val="001000100000" w:firstRow="0" w:lastRow="0" w:firstColumn="1" w:lastColumn="0" w:oddVBand="0" w:evenVBand="0" w:oddHBand="1" w:evenHBand="0" w:firstRowFirstColumn="0" w:firstRowLastColumn="0" w:lastRowFirstColumn="0" w:lastRowLastColumn="0"/>
         <w:rPr>
           <w:rFonts w:ascii="Arial" w:eastAsia="新細明體" w:hAnsi="Arial" w:cs="Arial"/>
           <w:color w:val="3B3A3C"/>
@@ -1266,7 +1305,6 @@
         </w:numPr>
         <w:spacing w:line="360" w:lineRule="atLeast"/>
         <w:ind w:left="360"/>
-        <w:cnfStyle w:val="001000100000" w:firstRow="0" w:lastRow="0" w:firstColumn="1" w:lastColumn="0" w:oddVBand="0" w:evenVBand="0" w:oddHBand="1" w:evenHBand="0" w:firstRowFirstColumn="0" w:firstRowLastColumn="0" w:lastRowFirstColumn="0" w:lastRowLastColumn="0"/>
         <w:rPr>
           <w:rFonts w:ascii="Arial" w:eastAsia="新細明體" w:hAnsi="Arial" w:cs="Arial"/>
           <w:color w:val="3B3A3C"/>
@@ -1295,7 +1333,6 @@
         </w:numPr>
         <w:spacing w:line="360" w:lineRule="atLeast"/>
         <w:ind w:left="360"/>
-        <w:cnfStyle w:val="001000100000" w:firstRow="0" w:lastRow="0" w:firstColumn="1" w:lastColumn="0" w:oddVBand="0" w:evenVBand="0" w:oddHBand="1" w:evenHBand="0" w:firstRowFirstColumn="0" w:firstRowLastColumn="0" w:lastRowFirstColumn="0" w:lastRowLastColumn="0"/>
         <w:rPr>
           <w:rFonts w:ascii="Arial" w:eastAsia="新細明體" w:hAnsi="Arial" w:cs="Arial"/>
           <w:color w:val="3B3A3C"/>
@@ -1324,7 +1361,6 @@
         </w:numPr>
         <w:spacing w:line="360" w:lineRule="atLeast"/>
         <w:ind w:left="360"/>
-        <w:cnfStyle w:val="001000100000" w:firstRow="0" w:lastRow="0" w:firstColumn="1" w:lastColumn="0" w:oddVBand="0" w:evenVBand="0" w:oddHBand="1" w:evenHBand="0" w:firstRowFirstColumn="0" w:firstRowLastColumn="0" w:lastRowFirstColumn="0" w:lastRowLastColumn="0"/>
         <w:rPr>
           <w:rFonts w:ascii="Arial" w:eastAsia="新細明體" w:hAnsi="Arial" w:cs="Arial"/>
           <w:color w:val="3B3A3C"/>
@@ -1353,7 +1389,6 @@
         </w:numPr>
         <w:spacing w:line="360" w:lineRule="atLeast"/>
         <w:ind w:left="360"/>
-        <w:cnfStyle w:val="001000100000" w:firstRow="0" w:lastRow="0" w:firstColumn="1" w:lastColumn="0" w:oddVBand="0" w:evenVBand="0" w:oddHBand="1" w:evenHBand="0" w:firstRowFirstColumn="0" w:firstRowLastColumn="0" w:lastRowFirstColumn="0" w:lastRowLastColumn="0"/>
         <w:rPr>
           <w:rFonts w:ascii="Arial" w:eastAsia="新細明體" w:hAnsi="Arial" w:cs="Arial"/>
           <w:color w:val="3B3A3C"/>
@@ -1377,7 +1412,6 @@
       <w:pPr>
         <w:widowControl/>
         <w:spacing w:line="360" w:lineRule="atLeast"/>
-        <w:cnfStyle w:val="001000100000" w:firstRow="0" w:lastRow="0" w:firstColumn="1" w:lastColumn="0" w:oddVBand="0" w:evenVBand="0" w:oddHBand="1" w:evenHBand="0" w:firstRowFirstColumn="0" w:firstRowLastColumn="0" w:lastRowFirstColumn="0" w:lastRowLastColumn="0"/>
         <w:rPr>
           <w:rFonts w:ascii="Arial" w:eastAsia="新細明體" w:hAnsi="Arial" w:cs="Arial"/>
           <w:color w:val="3B3A3C"/>
@@ -1391,7 +1425,6 @@
       <w:pPr>
         <w:widowControl/>
         <w:spacing w:line="360" w:lineRule="atLeast"/>
-        <w:cnfStyle w:val="001000100000" w:firstRow="0" w:lastRow="0" w:firstColumn="1" w:lastColumn="0" w:oddVBand="0" w:evenVBand="0" w:oddHBand="1" w:evenHBand="0" w:firstRowFirstColumn="0" w:firstRowLastColumn="0" w:lastRowFirstColumn="0" w:lastRowLastColumn="0"/>
         <w:rPr>
           <w:rFonts w:ascii="Arial" w:eastAsia="新細明體" w:hAnsi="Arial" w:cs="Arial"/>
           <w:color w:val="3B3A3C"/>
@@ -1421,7 +1454,6 @@
         </w:numPr>
         <w:spacing w:line="360" w:lineRule="atLeast"/>
         <w:ind w:left="360"/>
-        <w:cnfStyle w:val="001000100000" w:firstRow="0" w:lastRow="0" w:firstColumn="1" w:lastColumn="0" w:oddVBand="0" w:evenVBand="0" w:oddHBand="1" w:evenHBand="0" w:firstRowFirstColumn="0" w:firstRowLastColumn="0" w:lastRowFirstColumn="0" w:lastRowLastColumn="0"/>
         <w:rPr>
           <w:rFonts w:ascii="Arial" w:eastAsia="新細明體" w:hAnsi="Arial" w:cs="Arial"/>
           <w:color w:val="3B3A3C"/>
@@ -1439,6 +1471,7 @@
           <w:sz w:val="26"/>
           <w:szCs w:val="26"/>
         </w:rPr>
+        <w:lastRenderedPageBreak/>
         <w:t>NFR1: A item selector button. When clicked, open a gallery view to select a element. (wanted effect: a grid-like view, when item clicked first, pop it to preview view. Click preview to select item)</w:t>
       </w:r>
     </w:p>
@@ -1451,7 +1484,6 @@
         </w:numPr>
         <w:spacing w:line="360" w:lineRule="atLeast"/>
         <w:ind w:left="360"/>
-        <w:cnfStyle w:val="001000100000" w:firstRow="0" w:lastRow="0" w:firstColumn="1" w:lastColumn="0" w:oddVBand="0" w:evenVBand="0" w:oddHBand="1" w:evenHBand="0" w:firstRowFirstColumn="0" w:firstRowLastColumn="0" w:lastRowFirstColumn="0" w:lastRowLastColumn="0"/>
         <w:rPr>
           <w:rFonts w:ascii="Arial" w:eastAsia="新細明體" w:hAnsi="Arial" w:cs="Arial"/>
           <w:color w:val="3B3A3C"/>
@@ -1474,16 +1506,153 @@
     </w:p>
     <w:p>
       <w:pPr>
+        <w:widowControl/>
+        <w:numPr>
+          <w:ilvl w:val="0"/>
+          <w:numId w:val="36"/>
+        </w:numPr>
         <w:spacing w:line="360" w:lineRule="atLeast"/>
-        <w:rPr>
+        <w:ind w:left="360"/>
+        <w:rPr>
+          <w:rFonts w:ascii="Arial" w:eastAsia="新細明體" w:hAnsi="Arial" w:cs="Arial"/>
+          <w:color w:val="3B3A3C"/>
+          <w:kern w:val="0"/>
+          <w:sz w:val="26"/>
+          <w:szCs w:val="26"/>
+        </w:rPr>
+      </w:pPr>
+      <w:r>
+        <w:rPr>
+          <w:rStyle w:val="author-p-258253"/>
           <w:rFonts w:ascii="Arial" w:hAnsi="Arial" w:cs="Arial"/>
-          <w:color w:val="3B3A3C"/>
-          <w:sz w:val="26"/>
-          <w:szCs w:val="26"/>
-        </w:rPr>
-      </w:pPr>
+          <w:bCs/>
+          <w:color w:val="3B3A3C"/>
+          <w:sz w:val="26"/>
+          <w:szCs w:val="26"/>
+          <w:shd w:val="clear" w:color="auto" w:fill="FFFFFF"/>
+        </w:rPr>
+        <w:t>NFR3: The elements drawn from the itemSelector are of the same type. They can be resized</w:t>
+      </w:r>
+      <w:r>
+        <w:rPr>
+          <w:rStyle w:val="author-p-258256"/>
+          <w:rFonts w:ascii="Arial" w:hAnsi="Arial" w:cs="Arial"/>
+          <w:bCs/>
+          <w:color w:val="3B3A3C"/>
+          <w:sz w:val="26"/>
+          <w:szCs w:val="26"/>
+          <w:shd w:val="clear" w:color="auto" w:fill="FFFFFF"/>
+        </w:rPr>
+        <w:t> </w:t>
+      </w:r>
+      <w:r>
+        <w:rPr>
+          <w:rStyle w:val="apple-converted-space"/>
+          <w:rFonts w:ascii="Arial" w:hAnsi="Arial" w:cs="Arial"/>
+          <w:bCs/>
+          <w:color w:val="3B3A3C"/>
+          <w:sz w:val="26"/>
+          <w:szCs w:val="26"/>
+          <w:shd w:val="clear" w:color="auto" w:fill="FFFFFF"/>
+        </w:rPr>
+        <w:t> </w:t>
+      </w:r>
+      <w:r>
+        <w:rPr>
+          <w:rStyle w:val="author-p-258253"/>
+          <w:rFonts w:ascii="Arial" w:hAnsi="Arial" w:cs="Arial"/>
+          <w:bCs/>
+          <w:color w:val="3B3A3C"/>
+          <w:sz w:val="26"/>
+          <w:szCs w:val="26"/>
+          <w:shd w:val="clear" w:color="auto" w:fill="FFFFFF"/>
+        </w:rPr>
+        <w:t>and rotated by</w:t>
+      </w:r>
+      <w:r>
+        <w:rPr>
+          <w:rStyle w:val="apple-converted-space"/>
+          <w:rFonts w:ascii="Arial" w:hAnsi="Arial" w:cs="Arial"/>
+          <w:bCs/>
+          <w:color w:val="3B3A3C"/>
+          <w:sz w:val="26"/>
+          <w:szCs w:val="26"/>
+          <w:shd w:val="clear" w:color="auto" w:fill="FFFFFF"/>
+        </w:rPr>
+        <w:t> </w:t>
+      </w:r>
+      <w:r>
+        <w:rPr>
+          <w:rStyle w:val="author-p-258256"/>
+          <w:rFonts w:ascii="Arial" w:hAnsi="Arial" w:cs="Arial"/>
+          <w:bCs/>
+          <w:color w:val="3B3A3C"/>
+          <w:sz w:val="26"/>
+          <w:szCs w:val="26"/>
+          <w:shd w:val="clear" w:color="auto" w:fill="FFFFFF"/>
+        </w:rPr>
+        <w:t>finger</w:t>
+      </w:r>
+      <w:r>
+        <w:rPr>
+          <w:rStyle w:val="apple-converted-space"/>
+          <w:rFonts w:ascii="Arial" w:hAnsi="Arial" w:cs="Arial"/>
+          <w:bCs/>
+          <w:color w:val="3B3A3C"/>
+          <w:sz w:val="26"/>
+          <w:szCs w:val="26"/>
+          <w:shd w:val="clear" w:color="auto" w:fill="FFFFFF"/>
+        </w:rPr>
+        <w:t> </w:t>
+      </w:r>
+      <w:r>
+        <w:rPr>
+          <w:rStyle w:val="author-p-258253"/>
+          <w:rFonts w:ascii="Arial" w:hAnsi="Arial" w:cs="Arial"/>
+          <w:bCs/>
+          <w:color w:val="3B3A3C"/>
+          <w:sz w:val="26"/>
+          <w:szCs w:val="26"/>
+          <w:shd w:val="clear" w:color="auto" w:fill="FFFFFF"/>
+        </w:rPr>
+        <w:t>pinching. The thickness of their edges are independent of their size. The thickness can be set programmatically.</w:t>
+      </w:r>
+      <w:r>
+        <w:rPr>
+          <w:rStyle w:val="apple-converted-space"/>
+          <w:rFonts w:ascii="Arial" w:hAnsi="Arial" w:cs="Arial"/>
+          <w:bCs/>
+          <w:color w:val="3B3A3C"/>
+          <w:sz w:val="26"/>
+          <w:szCs w:val="26"/>
+          <w:shd w:val="clear" w:color="auto" w:fill="FFFFFF"/>
+        </w:rPr>
+        <w:t> </w:t>
+      </w:r>
+      <w:r>
+        <w:rPr>
+          <w:rStyle w:val="author-p-258256"/>
+          <w:rFonts w:ascii="Arial" w:hAnsi="Arial" w:cs="Arial"/>
+          <w:bCs/>
+          <w:color w:val="3B3A3C"/>
+          <w:sz w:val="26"/>
+          <w:szCs w:val="26"/>
+          <w:shd w:val="clear" w:color="auto" w:fill="FFFFFF"/>
+        </w:rPr>
+        <w:t>The element should be saved as vector image form.</w:t>
+      </w:r>
     </w:p>
-    <w:bookmarkEnd w:id="0"/>
+    <w:p>
+      <w:pPr>
+        <w:spacing w:line="360" w:lineRule="atLeast"/>
+        <w:rPr>
+          <w:rFonts w:ascii="Arial" w:hAnsi="Arial" w:cs="Arial"/>
+          <w:color w:val="3B3A3C"/>
+          <w:sz w:val="26"/>
+          <w:szCs w:val="26"/>
+        </w:rPr>
+      </w:pPr>
+    </w:p>
     <w:p/>
     <w:sectPr>
       <w:pgSz w:w="11906" w:h="16838"/>
@@ -6418,6 +6587,119 @@
     </w:lvl>
   </w:abstractNum>
   <w:abstractNum w:abstractNumId="33">
+    <w:nsid w:val="7A2F3CE6"/>
+    <w:multiLevelType w:val="hybridMultilevel"/>
+    <w:tmpl w:val="4880B5FC"/>
+    <w:lvl w:ilvl="0" w:tplc="32380ED6">
+      <w:start w:val="1"/>
+      <w:numFmt w:val="bullet"/>
+      <w:lvlText w:val=""/>
+      <w:lvlJc w:val="left"/>
+      <w:pPr>
+        <w:ind w:left="960" w:hanging="480"/>
+      </w:pPr>
+      <w:rPr>
+        <w:rFonts w:ascii="Wingdings" w:hAnsi="Wingdings" w:hint="default"/>
+      </w:rPr>
+    </w:lvl>
+    <w:lvl w:ilvl="1" w:tplc="04090003" w:tentative="1">
+      <w:start w:val="1"/>
+      <w:numFmt w:val="bullet"/>
+      <w:lvlText w:val=""/>
+      <w:lvlJc w:val="left"/>
+      <w:pPr>
+        <w:ind w:left="1440" w:hanging="480"/>
+      </w:pPr>
+      <w:rPr>
+        <w:rFonts w:ascii="Wingdings" w:hAnsi="Wingdings" w:hint="default"/>
+      </w:rPr>
+    </w:lvl>
+    <w:lvl w:ilvl="2" w:tplc="04090005" w:tentative="1">
+      <w:start w:val="1"/>
+      <w:numFmt w:val="bullet"/>
+      <w:lvlText w:val=""/>
+      <w:lvlJc w:val="left"/>
+      <w:pPr>
+        <w:ind w:left="1920" w:hanging="480"/>
+      </w:pPr>
+      <w:rPr>
+        <w:rFonts w:ascii="Wingdings" w:hAnsi="Wingdings" w:hint="default"/>
+      </w:rPr>
+    </w:lvl>
+    <w:lvl w:ilvl="3" w:tplc="04090001" w:tentative="1">
+      <w:start w:val="1"/>
+      <w:numFmt w:val="bullet"/>
+      <w:lvlText w:val=""/>
+      <w:lvlJc w:val="left"/>
+      <w:pPr>
+        <w:ind w:left="2400" w:hanging="480"/>
+      </w:pPr>
+      <w:rPr>
+        <w:rFonts w:ascii="Wingdings" w:hAnsi="Wingdings" w:hint="default"/>
+      </w:rPr>
+    </w:lvl>
+    <w:lvl w:ilvl="4" w:tplc="04090003" w:tentative="1">
+      <w:start w:val="1"/>
+      <w:numFmt w:val="bullet"/>
+      <w:lvlText w:val=""/>
+      <w:lvlJc w:val="left"/>
+      <w:pPr>
+        <w:ind w:left="2880" w:hanging="480"/>
+      </w:pPr>
+      <w:rPr>
+        <w:rFonts w:ascii="Wingdings" w:hAnsi="Wingdings" w:hint="default"/>
+      </w:rPr>
+    </w:lvl>
+    <w:lvl w:ilvl="5" w:tplc="04090005" w:tentative="1">
+      <w:start w:val="1"/>
+      <w:numFmt w:val="bullet"/>
+      <w:lvlText w:val=""/>
+      <w:lvlJc w:val="left"/>
+      <w:pPr>
+        <w:ind w:left="3360" w:hanging="480"/>
+      </w:pPr>
+      <w:rPr>
+        <w:rFonts w:ascii="Wingdings" w:hAnsi="Wingdings" w:hint="default"/>
+      </w:rPr>
+    </w:lvl>
+    <w:lvl w:ilvl="6" w:tplc="04090001" w:tentative="1">
+      <w:start w:val="1"/>
+      <w:numFmt w:val="bullet"/>
+      <w:lvlText w:val=""/>
+      <w:lvlJc w:val="left"/>
+      <w:pPr>
+        <w:ind w:left="3840" w:hanging="480"/>
+      </w:pPr>
+      <w:rPr>
+        <w:rFonts w:ascii="Wingdings" w:hAnsi="Wingdings" w:hint="default"/>
+      </w:rPr>
+    </w:lvl>
+    <w:lvl w:ilvl="7" w:tplc="04090003" w:tentative="1">
+      <w:start w:val="1"/>
+      <w:numFmt w:val="bullet"/>
+      <w:lvlText w:val=""/>
+      <w:lvlJc w:val="left"/>
+      <w:pPr>
+        <w:ind w:left="4320" w:hanging="480"/>
+      </w:pPr>
+      <w:rPr>
+        <w:rFonts w:ascii="Wingdings" w:hAnsi="Wingdings" w:hint="default"/>
+      </w:rPr>
+    </w:lvl>
+    <w:lvl w:ilvl="8" w:tplc="04090005" w:tentative="1">
+      <w:start w:val="1"/>
+      <w:numFmt w:val="bullet"/>
+      <w:lvlText w:val=""/>
+      <w:lvlJc w:val="left"/>
+      <w:pPr>
+        <w:ind w:left="4800" w:hanging="480"/>
+      </w:pPr>
+      <w:rPr>
+        <w:rFonts w:ascii="Wingdings" w:hAnsi="Wingdings" w:hint="default"/>
+      </w:rPr>
+    </w:lvl>
+  </w:abstractNum>
+  <w:abstractNum w:abstractNumId="34">
     <w:nsid w:val="7CB80463"/>
     <w:multiLevelType w:val="multilevel"/>
     <w:tmpl w:val="06B4AB8E"/>
@@ -6566,7 +6848,7 @@
       </w:rPr>
     </w:lvl>
   </w:abstractNum>
-  <w:abstractNum w:abstractNumId="34">
+  <w:abstractNum w:abstractNumId="35">
     <w:nsid w:val="7CCD1014"/>
     <w:multiLevelType w:val="multilevel"/>
     <w:tmpl w:val="1E96CC7A"/>
@@ -6715,10 +6997,10 @@
       </w:rPr>
     </w:lvl>
   </w:abstractNum>
-  <w:abstractNum w:abstractNumId="35">
+  <w:abstractNum w:abstractNumId="36">
     <w:nsid w:val="7E3E5D85"/>
     <w:multiLevelType w:val="hybridMultilevel"/>
-    <w:tmpl w:val="1BEC9AE0"/>
+    <w:tmpl w:val="15469AB8"/>
     <w:lvl w:ilvl="0" w:tplc="32380ED6">
       <w:start w:val="1"/>
       <w:numFmt w:val="bullet"/>
@@ -6832,7 +7114,7 @@
     <w:abstractNumId w:val="11"/>
   </w:num>
   <w:num w:numId="2">
-    <w:abstractNumId w:val="35"/>
+    <w:abstractNumId w:val="36"/>
   </w:num>
   <w:num w:numId="3">
     <w:abstractNumId w:val="12"/>
@@ -6853,7 +7135,7 @@
     <w:abstractNumId w:val="19"/>
   </w:num>
   <w:num w:numId="9">
-    <w:abstractNumId w:val="34"/>
+    <w:abstractNumId w:val="35"/>
   </w:num>
   <w:num w:numId="10">
     <w:abstractNumId w:val="27"/>
@@ -6868,7 +7150,7 @@
     <w:abstractNumId w:val="21"/>
   </w:num>
   <w:num w:numId="14">
-    <w:abstractNumId w:val="33"/>
+    <w:abstractNumId w:val="34"/>
   </w:num>
   <w:num w:numId="15">
     <w:abstractNumId w:val="0"/>
@@ -6935,6 +7217,9 @@
   </w:num>
   <w:num w:numId="36">
     <w:abstractNumId w:val="13"/>
+  </w:num>
+  <w:num w:numId="37">
+    <w:abstractNumId w:val="33"/>
   </w:num>
   <w:numIdMacAtCleanup w:val="36"/>
 </w:numbering>
@@ -7752,4 +8037,16 @@
     </a:ext>
   </a:extLst>
 </a:theme>
+</file>
+
+<file path=customXml/item1.xml><?xml version="1.0" encoding="utf-8"?>
+<b:Sources xmlns:b="http://schemas.openxmlformats.org/officeDocument/2006/bibliography" xmlns="http://schemas.openxmlformats.org/officeDocument/2006/bibliography" SelectedStyle="\APASixthEditionOfficeOnline.xsl" StyleName="APA" Version="6"/>
+</file>
+
+<file path=customXml/itemProps1.xml><?xml version="1.0" encoding="utf-8"?>
+<ds:datastoreItem xmlns:ds="http://schemas.openxmlformats.org/officeDocument/2006/customXml" ds:itemID="{5D592D5A-8F26-447F-B03F-FDD0B34C8569}">
+  <ds:schemaRefs>
+    <ds:schemaRef ds:uri="http://schemas.openxmlformats.org/officeDocument/2006/bibliography"/>
+  </ds:schemaRefs>
+</ds:datastoreItem>
 </file>
</xml_diff>